<commit_message>
need to add tire angle and speed to large angles
</commit_message>
<xml_diff>
--- a/gef-master/AcademicCV/Personal Statement.docx
+++ b/gef-master/AcademicCV/Personal Statement.docx
@@ -1,6 +1,6 @@
 
 <file path=word/document.xml><?xml version="1.0" encoding="utf-8"?>
-<w:document xmlns:wpc="http://schemas.microsoft.com/office/word/2010/wordprocessingCanvas" xmlns:mc="http://schemas.openxmlformats.org/markup-compatibility/2006" xmlns:o="urn:schemas-microsoft-com:office:office" xmlns:r="http://schemas.openxmlformats.org/officeDocument/2006/relationships" xmlns:m="http://schemas.openxmlformats.org/officeDocument/2006/math" xmlns:v="urn:schemas-microsoft-com:vml" xmlns:wp14="http://schemas.microsoft.com/office/word/2010/wordprocessingDrawing" xmlns:wp="http://schemas.openxmlformats.org/drawingml/2006/wordprocessingDrawing" xmlns:w10="urn:schemas-microsoft-com:office:word" xmlns:w="http://schemas.openxmlformats.org/wordprocessingml/2006/main" xmlns:w14="http://schemas.microsoft.com/office/word/2010/wordml" xmlns:w15="http://schemas.microsoft.com/office/word/2012/wordml" xmlns:wpg="http://schemas.microsoft.com/office/word/2010/wordprocessingGroup" xmlns:wpi="http://schemas.microsoft.com/office/word/2010/wordprocessingInk" xmlns:wne="http://schemas.microsoft.com/office/word/2006/wordml" xmlns:wps="http://schemas.microsoft.com/office/word/2010/wordprocessingShape" mc:Ignorable="w14 w15 wp14">
+<w:document xmlns:wpc="http://schemas.microsoft.com/office/word/2010/wordprocessingCanvas" xmlns:cx="http://schemas.microsoft.com/office/drawing/2014/chartex" xmlns:cx1="http://schemas.microsoft.com/office/drawing/2015/9/8/chartex" xmlns:mc="http://schemas.openxmlformats.org/markup-compatibility/2006" xmlns:o="urn:schemas-microsoft-com:office:office" xmlns:r="http://schemas.openxmlformats.org/officeDocument/2006/relationships" xmlns:m="http://schemas.openxmlformats.org/officeDocument/2006/math" xmlns:v="urn:schemas-microsoft-com:vml" xmlns:wp14="http://schemas.microsoft.com/office/word/2010/wordprocessingDrawing" xmlns:wp="http://schemas.openxmlformats.org/drawingml/2006/wordprocessingDrawing" xmlns:w10="urn:schemas-microsoft-com:office:word" xmlns:w="http://schemas.openxmlformats.org/wordprocessingml/2006/main" xmlns:w14="http://schemas.microsoft.com/office/word/2010/wordml" xmlns:w15="http://schemas.microsoft.com/office/word/2012/wordml" xmlns:w16se="http://schemas.microsoft.com/office/word/2015/wordml/symex" xmlns:wpg="http://schemas.microsoft.com/office/word/2010/wordprocessingGroup" xmlns:wpi="http://schemas.microsoft.com/office/word/2010/wordprocessingInk" xmlns:wne="http://schemas.microsoft.com/office/word/2006/wordml" xmlns:wps="http://schemas.microsoft.com/office/word/2010/wordprocessingShape" mc:Ignorable="w14 w15 w16se wp14">
   <w:body>
     <w:p>
       <w:pPr>
@@ -9,49 +9,138 @@
       <w:r>
         <w:t>Personal Statement</w:t>
       </w:r>
+      <w:r>
+        <w:t xml:space="preserve"> – David Robertson</w:t>
+      </w:r>
+    </w:p>
+    <w:p/>
+    <w:p>
+      <w:r>
+        <w:t>I am applying</w:t>
+      </w:r>
+      <w:r>
+        <w:t xml:space="preserve"> to study the </w:t>
+      </w:r>
+      <w:r>
+        <w:t>MSc</w:t>
+      </w:r>
+      <w:r>
+        <w:t xml:space="preserve"> in Artificial Intelligence at Aberdeen </w:t>
+      </w:r>
+      <w:r>
+        <w:t>U</w:t>
+      </w:r>
+      <w:r>
+        <w:t>niversity for a number of reasons. Firstly, I feel the content of the course is perfect in terms of what I would like to learn a</w:t>
+      </w:r>
+      <w:r>
+        <w:t>bout particularly machine learning and data mining</w:t>
+      </w:r>
+      <w:r>
+        <w:t xml:space="preserve">. </w:t>
+      </w:r>
+      <w:r>
+        <w:t xml:space="preserve">These areas have interested me greatly since early in my undergraduate studies at </w:t>
+      </w:r>
+      <w:proofErr w:type="spellStart"/>
+      <w:r>
+        <w:t>Abertay</w:t>
+      </w:r>
+      <w:proofErr w:type="spellEnd"/>
+      <w:r>
+        <w:t xml:space="preserve"> University, thus I have based my honours project on the training of a neural network to drive a car in a game. I have also been in contact with the programme coordinator Dr Pang. I had a very interesting conversation with him </w:t>
+      </w:r>
+      <w:r>
+        <w:t>when we met at Data Talent Scotland 2017</w:t>
+      </w:r>
+      <w:r>
+        <w:t xml:space="preserve">, which really increased my interest in the course. </w:t>
+      </w:r>
+      <w:r>
+        <w:t xml:space="preserve">I achieved a very high grade for my research proposal and am on track to continue that trend with my dissertation. I believe I will be able to achieve a first class degree, which will demonstrate my high level of academic ability. </w:t>
+      </w:r>
     </w:p>
     <w:p>
-      <w:proofErr w:type="gramStart"/>
-      <w:r>
-        <w:t>I  have</w:t>
-      </w:r>
-      <w:proofErr w:type="gramEnd"/>
-      <w:r>
-        <w:t xml:space="preserve"> chosen to study the </w:t>
+      <w:r>
+        <w:t xml:space="preserve">Through my work with </w:t>
       </w:r>
       <w:proofErr w:type="spellStart"/>
       <w:r>
-        <w:t>Msc</w:t>
+        <w:t>Justfone</w:t>
       </w:r>
       <w:proofErr w:type="spellEnd"/>
       <w:r>
-        <w:t xml:space="preserve"> in Artificial Intelligence at Aberdeen university for a number of reasons. Firstly, I feel the content of the course is perfect in terms of what I would like to learn about and what I am interested in. </w:t>
-      </w:r>
-      <w:r>
-        <w:t xml:space="preserve">Secondly I have been in contact with the programme coordinator Dr Pang and have been </w:t>
+        <w:t xml:space="preserve"> in the summer of 2016, I have increased my ability to work independently with short time frames. I was responsible for producing a python script that would turn a CSV file into a complete web form with links to a database. I had to</w:t>
+      </w:r>
+      <w:r>
+        <w:t xml:space="preserve"> research and</w:t>
+      </w:r>
+      <w:r>
+        <w:t xml:space="preserve"> complete this task within 2 weeks. This helped me develop skills in conducting relevant research and time management.</w:t>
+      </w:r>
+      <w:r>
+        <w:t xml:space="preserve"> </w:t>
+      </w:r>
+      <w:r>
+        <w:t>Through</w:t>
+      </w:r>
+      <w:r>
+        <w:t xml:space="preserve"> the process of executing</w:t>
+      </w:r>
+      <w:r>
+        <w:t xml:space="preserve"> my honours project</w:t>
+      </w:r>
+      <w:r>
+        <w:t>,</w:t>
+      </w:r>
+      <w:r>
+        <w:t xml:space="preserve"> I have further developed these qualities and increased my understanding of how to conduct</w:t>
+      </w:r>
+      <w:r>
+        <w:t xml:space="preserve"> efficient</w:t>
+      </w:r>
+      <w:r>
+        <w:t xml:space="preserve"> research of certain academic fields.</w:t>
+      </w:r>
+    </w:p>
+    <w:p>
+      <w:r>
+        <w:t xml:space="preserve">I believe this course will expand my knowledge </w:t>
+      </w:r>
+      <w:r>
+        <w:t>in a</w:t>
+      </w:r>
+      <w:r>
+        <w:t xml:space="preserve">rtificial </w:t>
+      </w:r>
+      <w:r>
+        <w:t>i</w:t>
+      </w:r>
+      <w:r>
+        <w:t>ntelligence</w:t>
+      </w:r>
+      <w:r>
+        <w:t xml:space="preserve"> greatly, allowing me to have a much better grasp on the fundamentals of the topic. I</w:t>
+      </w:r>
+      <w:r>
+        <w:t xml:space="preserve"> also</w:t>
+      </w:r>
+      <w:r>
+        <w:t xml:space="preserve"> believ</w:t>
       </w:r>
       <w:bookmarkStart w:id="0" w:name="_GoBack"/>
       <w:bookmarkEnd w:id="0"/>
-    </w:p>
-    <w:p>
-      <w:r>
-        <w:t>I would like to expand my knowledge in this field of study and feel Aberdeen University is the place to do so.</w:t>
-      </w:r>
-    </w:p>
-    <w:p>
-      <w:r>
-        <w:t xml:space="preserve">I fully believe I have the personal qualities to succeed in this course. I am a motivated and focused student with a passion for artificial intelligence. I already have a good basis of knowledge on the subject as I have based my honours project around it. </w:t>
-      </w:r>
-      <w:r>
-        <w:t xml:space="preserve">I can work in team or individual based scenarios. Thus I have skills in communication and problem solving </w:t>
-      </w:r>
-    </w:p>
-    <w:p>
-      <w:r>
-        <w:t xml:space="preserve">My future goals include pursuing a PhD in Artificial Intelligence and to go on to an academic career in the field. I believe this course will enable me to have the qualifications necessary to </w:t>
-      </w:r>
-      <w:r>
-        <w:t>complete this goal.</w:t>
+      <w:r>
+        <w:t xml:space="preserve">e </w:t>
+      </w:r>
+      <w:r>
+        <w:t xml:space="preserve">it will </w:t>
+      </w:r>
+      <w:r>
+        <w:t xml:space="preserve">allow me </w:t>
+      </w:r>
+      <w:r>
+        <w:t xml:space="preserve">to pursue further research into the field in the form of a PhD in machine learning. </w:t>
       </w:r>
     </w:p>
     <w:sectPr>
@@ -65,7 +154,7 @@
 </file>
 
 <file path=word/styles.xml><?xml version="1.0" encoding="utf-8"?>
-<w:styles xmlns:mc="http://schemas.openxmlformats.org/markup-compatibility/2006" xmlns:r="http://schemas.openxmlformats.org/officeDocument/2006/relationships" xmlns:w="http://schemas.openxmlformats.org/wordprocessingml/2006/main" xmlns:w14="http://schemas.microsoft.com/office/word/2010/wordml" xmlns:w15="http://schemas.microsoft.com/office/word/2012/wordml" mc:Ignorable="w14 w15">
+<w:styles xmlns:mc="http://schemas.openxmlformats.org/markup-compatibility/2006" xmlns:r="http://schemas.openxmlformats.org/officeDocument/2006/relationships" xmlns:w="http://schemas.openxmlformats.org/wordprocessingml/2006/main" xmlns:w14="http://schemas.microsoft.com/office/word/2010/wordml" xmlns:w15="http://schemas.microsoft.com/office/word/2012/wordml" xmlns:w16se="http://schemas.microsoft.com/office/word/2015/wordml/symex" mc:Ignorable="w14 w15 w16se">
   <w:docDefaults>
     <w:rPrDefault>
       <w:rPr>

</xml_diff>

<commit_message>
Conclusion section, begun game history
</commit_message>
<xml_diff>
--- a/gef-master/AcademicCV/Personal Statement.docx
+++ b/gef-master/AcademicCV/Personal Statement.docx
@@ -25,7 +25,13 @@
         <w:t>MSc</w:t>
       </w:r>
       <w:r>
-        <w:t xml:space="preserve"> in Artificial Intelligence at Aberdeen </w:t>
+        <w:t xml:space="preserve"> in Artificial Intelligence at </w:t>
+      </w:r>
+      <w:r>
+        <w:t>Edinburgh</w:t>
+      </w:r>
+      <w:r>
+        <w:t xml:space="preserve"> </w:t>
       </w:r>
       <w:r>
         <w:t>U</w:t>
@@ -34,7 +40,16 @@
         <w:t>niversity for a number of reasons. Firstly, I feel the content of the course is perfect in terms of what I would like to learn a</w:t>
       </w:r>
       <w:r>
-        <w:t>bout particularly machine learning and data mining</w:t>
+        <w:t>bout</w:t>
+      </w:r>
+      <w:r>
+        <w:t>,</w:t>
+      </w:r>
+      <w:r>
+        <w:t xml:space="preserve"> particularly machine learning and </w:t>
+      </w:r>
+      <w:r>
+        <w:t>intelligent robotics</w:t>
       </w:r>
       <w:r>
         <w:t xml:space="preserve">. </w:t>
@@ -48,90 +63,115 @@
       </w:r>
       <w:proofErr w:type="spellEnd"/>
       <w:r>
-        <w:t xml:space="preserve"> University, thus I have based my honours project on the training of a neural network to drive a car in a game. I have also been in contact with the programme coordinator Dr Pang. I had a very interesting conversation with him </w:t>
-      </w:r>
-      <w:r>
-        <w:t>when we met at Data Talent Scotland 2017</w:t>
-      </w:r>
-      <w:r>
-        <w:t xml:space="preserve">, which really increased my interest in the course. </w:t>
-      </w:r>
-      <w:r>
-        <w:t xml:space="preserve">I achieved a very high grade for my research proposal and am on track to continue that trend with my dissertation. I believe I will be able to achieve a first class degree, which will demonstrate my high level of academic ability. </w:t>
+        <w:t xml:space="preserve"> University, thus I have based my honours project on the training of a neural n</w:t>
+      </w:r>
+      <w:r>
+        <w:t>etwork to drive a car in a game</w:t>
+      </w:r>
+      <w:r>
+        <w:t>.</w:t>
+      </w:r>
+      <w:r>
+        <w:t xml:space="preserve"> I attende</w:t>
+      </w:r>
+      <w:r>
+        <w:t xml:space="preserve">d Data Talent Scotland 2017 and </w:t>
+      </w:r>
+      <w:proofErr w:type="gramStart"/>
+      <w:r>
+        <w:t>was impressed</w:t>
+      </w:r>
+      <w:proofErr w:type="gramEnd"/>
+      <w:r>
+        <w:t xml:space="preserve"> by the staff from Edinburgh University and how many opportunities were on offer. </w:t>
+      </w:r>
+      <w:r>
+        <w:t>Edinburgh University is also very widely recognised and the School of informatics is rated as one of the best in the UK thus I believe that it would be the perfect place to start my career in the field</w:t>
+      </w:r>
+      <w:r>
+        <w:t>.</w:t>
+      </w:r>
+      <w:r>
+        <w:t xml:space="preserve"> </w:t>
       </w:r>
     </w:p>
     <w:p>
       <w:r>
-        <w:t xml:space="preserve">Through my work with </w:t>
-      </w:r>
-      <w:proofErr w:type="spellStart"/>
-      <w:r>
-        <w:t>Justfone</w:t>
-      </w:r>
-      <w:proofErr w:type="spellEnd"/>
-      <w:r>
-        <w:t xml:space="preserve"> in the summer of 2016, I have increased my ability to work independently with short time frames. I was responsible for producing a python script that would turn a CSV file into a complete web form with links to a database. I had to</w:t>
-      </w:r>
-      <w:r>
-        <w:t xml:space="preserve"> research and</w:t>
-      </w:r>
-      <w:r>
-        <w:t xml:space="preserve"> complete this task within 2 weeks. This helped me develop skills in conducting relevant research and time management.</w:t>
-      </w:r>
-      <w:r>
-        <w:t xml:space="preserve"> </w:t>
-      </w:r>
-      <w:r>
-        <w:t>Through</w:t>
-      </w:r>
-      <w:r>
-        <w:t xml:space="preserve"> the process of executing</w:t>
-      </w:r>
-      <w:r>
-        <w:t xml:space="preserve"> my honours project</w:t>
-      </w:r>
-      <w:r>
-        <w:t>,</w:t>
-      </w:r>
-      <w:r>
-        <w:t xml:space="preserve"> I have further developed these qualities and increased my understanding of how to conduct</w:t>
-      </w:r>
-      <w:r>
-        <w:t xml:space="preserve"> efficient</w:t>
-      </w:r>
-      <w:r>
-        <w:t xml:space="preserve"> research of certain academic fields.</w:t>
+        <w:t xml:space="preserve">I achieved a very high grade for my research proposal and am on track to continue that trend with my dissertation. I believe I will be able to achieve a first class degree, which will demonstrate my high level of academic ability. </w:t>
       </w:r>
     </w:p>
     <w:p>
       <w:r>
-        <w:t xml:space="preserve">I believe this course will expand my knowledge </w:t>
-      </w:r>
-      <w:r>
-        <w:t>in a</w:t>
-      </w:r>
-      <w:r>
-        <w:t xml:space="preserve">rtificial </w:t>
-      </w:r>
-      <w:r>
-        <w:t>i</w:t>
-      </w:r>
-      <w:r>
-        <w:t>ntelligence</w:t>
-      </w:r>
-      <w:r>
-        <w:t xml:space="preserve"> greatly, allowing me to have a much better grasp on the fundamentals of the topic. I</w:t>
-      </w:r>
-      <w:r>
-        <w:t xml:space="preserve"> also</w:t>
-      </w:r>
-      <w:r>
-        <w:t xml:space="preserve"> believ</w:t>
+        <w:t xml:space="preserve">Through my work with </w:t>
+      </w:r>
+      <w:proofErr w:type="spellStart"/>
+      <w:r>
+        <w:t>Justfone</w:t>
+      </w:r>
+      <w:proofErr w:type="spellEnd"/>
+      <w:r>
+        <w:t xml:space="preserve"> in the summer of 2016, I have increased my ability to work independently with short time frames. I was responsible for producing a python script that would turn a CSV file into a complete web form with links to a database. I had to</w:t>
+      </w:r>
+      <w:r>
+        <w:t xml:space="preserve"> research and</w:t>
+      </w:r>
+      <w:r>
+        <w:t xml:space="preserve"> complete this task within 2 weeks. This helped me develop skills in conducting relevant research and time management.</w:t>
+      </w:r>
+      <w:r>
+        <w:t xml:space="preserve"> </w:t>
+      </w:r>
+      <w:r>
+        <w:t>Through</w:t>
+      </w:r>
+      <w:r>
+        <w:t xml:space="preserve"> the process of executing</w:t>
+      </w:r>
+      <w:r>
+        <w:t xml:space="preserve"> my honours project</w:t>
+      </w:r>
+      <w:r>
+        <w:t>,</w:t>
+      </w:r>
+      <w:r>
+        <w:t xml:space="preserve"> I have further developed these qualities and increased my understanding of how to conduct</w:t>
+      </w:r>
+      <w:r>
+        <w:t xml:space="preserve"> efficient</w:t>
+      </w:r>
+      <w:r>
+        <w:t xml:space="preserve"> research of certain academic fields.</w:t>
+      </w:r>
+      <w:r>
+        <w:t xml:space="preserve"> </w:t>
       </w:r>
       <w:bookmarkStart w:id="0" w:name="_GoBack"/>
       <w:bookmarkEnd w:id="0"/>
-      <w:r>
-        <w:t xml:space="preserve">e </w:t>
+    </w:p>
+    <w:p>
+      <w:r>
+        <w:t xml:space="preserve">I believe this course will expand my knowledge </w:t>
+      </w:r>
+      <w:r>
+        <w:t>in a</w:t>
+      </w:r>
+      <w:r>
+        <w:t xml:space="preserve">rtificial </w:t>
+      </w:r>
+      <w:r>
+        <w:t>i</w:t>
+      </w:r>
+      <w:r>
+        <w:t>ntelligence</w:t>
+      </w:r>
+      <w:r>
+        <w:t xml:space="preserve"> greatly, allowing me to have a much better grasp on the fundamentals of the topic. I</w:t>
+      </w:r>
+      <w:r>
+        <w:t xml:space="preserve"> also</w:t>
+      </w:r>
+      <w:r>
+        <w:t xml:space="preserve"> believe </w:t>
       </w:r>
       <w:r>
         <w:t xml:space="preserve">it will </w:t>

</xml_diff>